<commit_message>
I like penis in my butt
</commit_message>
<xml_diff>
--- a/FINALREPORT.docx
+++ b/FINALREPORT.docx
@@ -162,8 +162,21 @@
       <w:pPr>
         <w:jc w:val="center"/>
       </w:pPr>
-      <w:r>
-        <w:t>Taran Pennebacker, Engineer in Training</w:t>
+      <w:proofErr w:type="spellStart"/>
+      <w:r>
+        <w:t>Taran</w:t>
+      </w:r>
+      <w:proofErr w:type="spellEnd"/>
+      <w:r>
+        <w:t xml:space="preserve"> </w:t>
+      </w:r>
+      <w:proofErr w:type="spellStart"/>
+      <w:r>
+        <w:t>Pennebacker</w:t>
+      </w:r>
+      <w:proofErr w:type="spellEnd"/>
+      <w:r>
+        <w:t>, Engineer in Training</w:t>
       </w:r>
     </w:p>
     <w:p>
@@ -179,7 +192,15 @@
         <w:jc w:val="center"/>
       </w:pPr>
       <w:r>
-        <w:t>Andrew Rauh, Engineer in Training</w:t>
+        <w:t xml:space="preserve">Andrew </w:t>
+      </w:r>
+      <w:proofErr w:type="spellStart"/>
+      <w:r>
+        <w:t>Rauh</w:t>
+      </w:r>
+      <w:proofErr w:type="spellEnd"/>
+      <w:r>
+        <w:t>, Engineer in Training</w:t>
       </w:r>
     </w:p>
     <w:p>
@@ -287,8 +308,16 @@
         <w:rPr>
           <w:rFonts w:cs="Arial"/>
         </w:rPr>
-        <w:t>Dr. Erik Hildinger</w:t>
-      </w:r>
+        <w:t xml:space="preserve">Dr. Erik </w:t>
+      </w:r>
+      <w:proofErr w:type="spellStart"/>
+      <w:r>
+        <w:rPr>
+          <w:rFonts w:cs="Arial"/>
+        </w:rPr>
+        <w:t>Hildinger</w:t>
+      </w:r>
+      <w:proofErr w:type="spellEnd"/>
     </w:p>
     <w:p>
       <w:pPr>
@@ -361,8 +390,22 @@
         <w:rPr>
           <w:rFonts w:cs="Arial"/>
         </w:rPr>
-        <w:t xml:space="preserve"> Kelli Rohan</w:t>
-      </w:r>
+        <w:t xml:space="preserve"> Kelly</w:t>
+      </w:r>
+      <w:r>
+        <w:rPr>
+          <w:rFonts w:cs="Arial"/>
+        </w:rPr>
+        <w:t xml:space="preserve"> </w:t>
+      </w:r>
+      <w:proofErr w:type="spellStart"/>
+      <w:r>
+        <w:rPr>
+          <w:rFonts w:cs="Arial"/>
+        </w:rPr>
+        <w:t>Rohan</w:t>
+      </w:r>
+      <w:proofErr w:type="spellEnd"/>
     </w:p>
     <w:p>
       <w:pPr>
@@ -555,6 +598,46 @@
     <w:p/>
     <w:p/>
     <w:p/>
+    <w:p>
+      <w:pPr>
+        <w:jc w:val="center"/>
+        <w:rPr>
+          <w:b/>
+        </w:rPr>
+      </w:pPr>
+      <w:r>
+        <w:rPr>
+          <w:b/>
+        </w:rPr>
+        <w:t>Table of Contents</w:t>
+      </w:r>
+    </w:p>
+    <w:p>
+      <w:pPr>
+        <w:pStyle w:val="ListParagraph"/>
+        <w:ind w:left="400"/>
+      </w:pPr>
+    </w:p>
+    <w:p>
+      <w:pPr>
+        <w:pStyle w:val="ListParagraph"/>
+        <w:ind w:left="400"/>
+      </w:pPr>
+    </w:p>
+    <w:p>
+      <w:pPr>
+        <w:pStyle w:val="ListParagraph"/>
+        <w:ind w:left="400"/>
+      </w:pPr>
+    </w:p>
+    <w:p>
+      <w:pPr>
+        <w:jc w:val="center"/>
+        <w:rPr>
+          <w:b/>
+        </w:rPr>
+      </w:pPr>
+    </w:p>
     <w:p>
       <w:pPr>
         <w:pStyle w:val="ListParagraph"/>
@@ -562,89 +645,61 @@
           <w:ilvl w:val="0"/>
           <w:numId w:val="1"/>
         </w:numPr>
-        <w:rPr>
-          <w:b/>
-        </w:rPr>
-      </w:pPr>
-      <w:r>
-        <w:rPr>
-          <w:b/>
-        </w:rPr>
-        <w:lastRenderedPageBreak/>
+      </w:pPr>
+      <w:r>
         <w:t>Introduction</w:t>
       </w:r>
-    </w:p>
-    <w:p>
-      <w:pPr>
-        <w:pStyle w:val="ListParagraph"/>
-        <w:ind w:left="400"/>
-        <w:rPr>
-          <w:b/>
-        </w:rPr>
-      </w:pPr>
-    </w:p>
-    <w:p>
-      <w:r>
-        <w:t>This game was designed to help students with a problem and a background with ASD.  We specifically tackled the older age group due to the motivation behind the original game design, as well as the marketability of such a product.  The game had certain task and requirements we had to fulfill, in which we did so.</w:t>
-      </w:r>
-    </w:p>
-    <w:p/>
-    <w:p>
-      <w:pPr>
-        <w:rPr>
-          <w:i/>
-        </w:rPr>
-      </w:pPr>
-      <w:r>
-        <w:rPr>
-          <w:i/>
-        </w:rPr>
-        <w:t>1.</w:t>
-      </w:r>
-      <w:r>
-        <w:rPr>
-          <w:i/>
-        </w:rPr>
-        <w:t xml:space="preserve">1 </w:t>
-      </w:r>
-      <w:r>
-        <w:rPr>
-          <w:i/>
-        </w:rPr>
+      <w:r>
+        <w:t>………………………………………………………………………………………………… 1</w:t>
+      </w:r>
+    </w:p>
+    <w:p>
+      <w:pPr>
+        <w:pStyle w:val="ListParagraph"/>
+        <w:numPr>
+          <w:ilvl w:val="1"/>
+          <w:numId w:val="1"/>
+        </w:numPr>
+      </w:pPr>
+      <w:r>
         <w:t>Motivation</w:t>
       </w:r>
-    </w:p>
-    <w:p/>
-    <w:p>
-      <w:r>
-        <w:t>A major motivational factor for this game was team member Brandon Scott’s older sister.  At the beginning of the project everyone had to sit down and propose a game that they thought would help revolutionize the gaming industry, but that also helped with ASD.  With this hitting Brandon with a sense of reality, since he comes from a long line of family members with ASD, he hoped to propose a game that would help people more like his sister.</w:t>
-      </w:r>
-    </w:p>
-    <w:p/>
-    <w:p>
-      <w:r>
-        <w:t>When drafting up the proposal he knew he couldn’t go based solely off of just his sister, so he set out to have interviews with families like his own.  He interviews roughly three families that he knew had older children with Autism.  Each family said the same thing, that as their children got older, they had a harder time reacting to multiple things at once.  So then Brandon set out to design a game that he thought would help these students with these problems, as we as be fun and enjoyable for them.</w:t>
-      </w:r>
-    </w:p>
-    <w:p/>
-    <w:p>
-      <w:r>
-        <w:rPr>
-          <w:i/>
-        </w:rPr>
-        <w:t>1.2 Tasks</w:t>
-      </w:r>
-    </w:p>
-    <w:p/>
-    <w:p>
-      <w:r>
-        <w:t xml:space="preserve">At the beginning of the project each team was given a set of task that their game must have in-order to be adequately scored during the final release.  The tasks included: a prevalent combativeness to ASD, a game with a positive </w:t>
-      </w:r>
-      <w:r>
-        <w:t>reinforcement, customizability, and having a complete game.  All of this was done and done as the highest level of sophistication that the team could provide with the amount of time constraints given.</w:t>
-      </w:r>
-    </w:p>
-    <w:p/>
+      <w:r>
+        <w:t>………………………………………………………………………………………</w:t>
+      </w:r>
+      <w:r>
+        <w:t>… 1</w:t>
+      </w:r>
+    </w:p>
+    <w:p>
+      <w:pPr>
+        <w:pStyle w:val="ListParagraph"/>
+        <w:numPr>
+          <w:ilvl w:val="1"/>
+          <w:numId w:val="1"/>
+        </w:numPr>
+      </w:pPr>
+      <w:r>
+        <w:t>Tasks</w:t>
+      </w:r>
+      <w:r>
+        <w:t>……………………………………………………………………………………</w:t>
+      </w:r>
+      <w:r>
+        <w:t>...</w:t>
+      </w:r>
+      <w:r>
+        <w:t>…………</w:t>
+      </w:r>
+      <w:r>
+        <w:t xml:space="preserve"> 1</w:t>
+      </w:r>
+    </w:p>
+    <w:p>
+      <w:pPr>
+        <w:ind w:left="720"/>
+      </w:pPr>
+    </w:p>
     <w:p>
       <w:pPr>
         <w:pStyle w:val="ListParagraph"/>
@@ -652,16 +707,598 @@
           <w:ilvl w:val="0"/>
           <w:numId w:val="1"/>
         </w:numPr>
-        <w:rPr>
-          <w:b/>
-        </w:rPr>
-      </w:pPr>
-      <w:r>
-        <w:rPr>
-          <w:b/>
-        </w:rPr>
+      </w:pPr>
+      <w:r>
         <w:t>Objective</w:t>
       </w:r>
+      <w:r>
+        <w:t>…………………………………………………………………………………………………</w:t>
+      </w:r>
+      <w:r>
+        <w:t>……1</w:t>
+      </w:r>
+    </w:p>
+    <w:p>
+      <w:pPr>
+        <w:pStyle w:val="ListParagraph"/>
+        <w:numPr>
+          <w:ilvl w:val="1"/>
+          <w:numId w:val="1"/>
+        </w:numPr>
+      </w:pPr>
+      <w:r>
+        <w:t>Criteria</w:t>
+      </w:r>
+      <w:r>
+        <w:t>……………………………………………………………………………………………</w:t>
+      </w:r>
+      <w:r>
+        <w:t>…1</w:t>
+      </w:r>
+    </w:p>
+    <w:p>
+      <w:pPr>
+        <w:pStyle w:val="ListParagraph"/>
+        <w:numPr>
+          <w:ilvl w:val="1"/>
+          <w:numId w:val="1"/>
+        </w:numPr>
+      </w:pPr>
+      <w:r>
+        <w:t>Constraints</w:t>
+      </w:r>
+      <w:r>
+        <w:t>…………………………………………………………………………………</w:t>
+      </w:r>
+      <w:r>
+        <w:t>…….. 2</w:t>
+      </w:r>
+    </w:p>
+    <w:p>
+      <w:pPr>
+        <w:pStyle w:val="ListParagraph"/>
+        <w:ind w:left="1120"/>
+      </w:pPr>
+    </w:p>
+    <w:p>
+      <w:pPr>
+        <w:pStyle w:val="ListParagraph"/>
+        <w:numPr>
+          <w:ilvl w:val="0"/>
+          <w:numId w:val="1"/>
+        </w:numPr>
+      </w:pPr>
+      <w:r>
+        <w:t>Features</w:t>
+      </w:r>
+      <w:r>
+        <w:t>…………………………………………………………………………………………………</w:t>
+      </w:r>
+      <w:r>
+        <w:t>……. 2</w:t>
+      </w:r>
+    </w:p>
+    <w:p>
+      <w:pPr>
+        <w:pStyle w:val="ListParagraph"/>
+        <w:numPr>
+          <w:ilvl w:val="1"/>
+          <w:numId w:val="1"/>
+        </w:numPr>
+      </w:pPr>
+      <w:r>
+        <w:t>Customizability</w:t>
+      </w:r>
+      <w:r>
+        <w:t>…………………………………………………………………………………</w:t>
+      </w:r>
+      <w:r>
+        <w:t>. 2</w:t>
+      </w:r>
+    </w:p>
+    <w:p>
+      <w:pPr>
+        <w:pStyle w:val="ListParagraph"/>
+        <w:numPr>
+          <w:ilvl w:val="2"/>
+          <w:numId w:val="1"/>
+        </w:numPr>
+      </w:pPr>
+      <w:r>
+        <w:t>Difficulty Setting</w:t>
+      </w:r>
+      <w:r>
+        <w:t>………………………………………………………………</w:t>
+      </w:r>
+      <w:r>
+        <w:t>... 2</w:t>
+      </w:r>
+    </w:p>
+    <w:p>
+      <w:pPr>
+        <w:pStyle w:val="ListParagraph"/>
+        <w:numPr>
+          <w:ilvl w:val="2"/>
+          <w:numId w:val="1"/>
+        </w:numPr>
+      </w:pPr>
+      <w:r>
+        <w:t>Color Scheme</w:t>
+      </w:r>
+      <w:r>
+        <w:t>……………………………………………………………………………</w:t>
+      </w:r>
+      <w:r>
+        <w:t>… 2</w:t>
+      </w:r>
+    </w:p>
+    <w:p>
+      <w:pPr>
+        <w:pStyle w:val="ListParagraph"/>
+        <w:numPr>
+          <w:ilvl w:val="1"/>
+          <w:numId w:val="1"/>
+        </w:numPr>
+      </w:pPr>
+      <w:r>
+        <w:t>Benefits</w:t>
+      </w:r>
+      <w:r>
+        <w:t>……………………………………………………………………………………………</w:t>
+      </w:r>
+      <w:r>
+        <w:t>.. 3</w:t>
+      </w:r>
+    </w:p>
+    <w:p>
+      <w:pPr>
+        <w:pStyle w:val="ListParagraph"/>
+        <w:ind w:left="1120"/>
+      </w:pPr>
+    </w:p>
+    <w:p>
+      <w:pPr>
+        <w:pStyle w:val="ListParagraph"/>
+        <w:numPr>
+          <w:ilvl w:val="0"/>
+          <w:numId w:val="1"/>
+        </w:numPr>
+      </w:pPr>
+      <w:r>
+        <w:t>Meeting the Criteria</w:t>
+      </w:r>
+      <w:r>
+        <w:t>……………………………………………………………………………………</w:t>
+      </w:r>
+      <w:r>
+        <w:t>… 3</w:t>
+      </w:r>
+    </w:p>
+    <w:p>
+      <w:pPr>
+        <w:pStyle w:val="ListParagraph"/>
+        <w:numPr>
+          <w:ilvl w:val="1"/>
+          <w:numId w:val="1"/>
+        </w:numPr>
+      </w:pPr>
+      <w:r>
+        <w:t>Obvious Therapeutic Value</w:t>
+      </w:r>
+      <w:r>
+        <w:t>…………………………………………………………………</w:t>
+      </w:r>
+      <w:r>
+        <w:t xml:space="preserve"> 3</w:t>
+      </w:r>
+    </w:p>
+    <w:p>
+      <w:pPr>
+        <w:pStyle w:val="ListParagraph"/>
+        <w:numPr>
+          <w:ilvl w:val="1"/>
+          <w:numId w:val="1"/>
+        </w:numPr>
+      </w:pPr>
+      <w:r>
+        <w:t>Customizability</w:t>
+      </w:r>
+      <w:r>
+        <w:t>…………………………………………………………………………………</w:t>
+      </w:r>
+      <w:r>
+        <w:t>.. 4</w:t>
+      </w:r>
+    </w:p>
+    <w:p>
+      <w:pPr>
+        <w:pStyle w:val="ListParagraph"/>
+        <w:numPr>
+          <w:ilvl w:val="1"/>
+          <w:numId w:val="1"/>
+        </w:numPr>
+      </w:pPr>
+      <w:r>
+        <w:t>Having Positive Reinforcement</w:t>
+      </w:r>
+      <w:r>
+        <w:t>……………………………………………………………………………</w:t>
+      </w:r>
+      <w:r>
+        <w:t>..</w:t>
+      </w:r>
+      <w:r>
+        <w:t>……</w:t>
+      </w:r>
+      <w:r>
+        <w:t>.. 4</w:t>
+      </w:r>
+    </w:p>
+    <w:p>
+      <w:pPr>
+        <w:pStyle w:val="ListParagraph"/>
+        <w:numPr>
+          <w:ilvl w:val="1"/>
+          <w:numId w:val="1"/>
+        </w:numPr>
+      </w:pPr>
+      <w:r>
+        <w:t>Game Completion</w:t>
+      </w:r>
+      <w:r>
+        <w:t>…………………………………………</w:t>
+      </w:r>
+      <w:r>
+        <w:t>..</w:t>
+      </w:r>
+      <w:r>
+        <w:t>…………………………………</w:t>
+      </w:r>
+      <w:r>
+        <w:t>... 4</w:t>
+      </w:r>
+    </w:p>
+    <w:p>
+      <w:pPr>
+        <w:pStyle w:val="ListParagraph"/>
+        <w:ind w:left="1120"/>
+      </w:pPr>
+    </w:p>
+    <w:p>
+      <w:pPr>
+        <w:pStyle w:val="ListParagraph"/>
+        <w:numPr>
+          <w:ilvl w:val="0"/>
+          <w:numId w:val="1"/>
+        </w:numPr>
+      </w:pPr>
+      <w:r>
+        <w:t>Major Design Decisions</w:t>
+      </w:r>
+      <w:r>
+        <w:t>…………………………………………………………………………………</w:t>
+      </w:r>
+      <w:r>
+        <w:t xml:space="preserve"> 5</w:t>
+      </w:r>
+    </w:p>
+    <w:p>
+      <w:pPr>
+        <w:pStyle w:val="ListParagraph"/>
+        <w:numPr>
+          <w:ilvl w:val="1"/>
+          <w:numId w:val="1"/>
+        </w:numPr>
+      </w:pPr>
+      <w:r>
+        <w:t>Alternate Designs</w:t>
+      </w:r>
+      <w:r>
+        <w:t>……………………………………………………………………………</w:t>
+      </w:r>
+      <w:r>
+        <w:t>…. 5</w:t>
+      </w:r>
+    </w:p>
+    <w:p>
+      <w:pPr>
+        <w:pStyle w:val="ListParagraph"/>
+        <w:ind w:left="1120"/>
+      </w:pPr>
+      <w:r>
+        <w:tab/>
+      </w:r>
+    </w:p>
+    <w:p>
+      <w:pPr>
+        <w:pStyle w:val="ListParagraph"/>
+        <w:numPr>
+          <w:ilvl w:val="0"/>
+          <w:numId w:val="1"/>
+        </w:numPr>
+      </w:pPr>
+      <w:r>
+        <w:t xml:space="preserve">Potential </w:t>
+      </w:r>
+      <w:proofErr w:type="gramStart"/>
+      <w:r>
+        <w:t>Drawbacks</w:t>
+      </w:r>
+      <w:r>
+        <w:t xml:space="preserve"> </w:t>
+      </w:r>
+      <w:r>
+        <w:t>…………………………………………………………………………………</w:t>
+      </w:r>
+      <w:r>
+        <w:t>.</w:t>
+      </w:r>
+      <w:proofErr w:type="gramEnd"/>
+      <w:r>
+        <w:t>…</w:t>
+      </w:r>
+      <w:r>
+        <w:t xml:space="preserve"> 5</w:t>
+      </w:r>
+    </w:p>
+    <w:p>
+      <w:pPr>
+        <w:pStyle w:val="ListParagraph"/>
+        <w:ind w:left="400"/>
+      </w:pPr>
+    </w:p>
+    <w:p>
+      <w:pPr>
+        <w:pStyle w:val="ListParagraph"/>
+        <w:numPr>
+          <w:ilvl w:val="0"/>
+          <w:numId w:val="1"/>
+        </w:numPr>
+      </w:pPr>
+      <w:proofErr w:type="gramStart"/>
+      <w:r>
+        <w:t>Testing</w:t>
+      </w:r>
+      <w:r>
+        <w:t xml:space="preserve"> </w:t>
+      </w:r>
+      <w:r>
+        <w:t>…………………………………………………………………………………………</w:t>
+      </w:r>
+      <w:r>
+        <w:t>.</w:t>
+      </w:r>
+      <w:proofErr w:type="gramEnd"/>
+      <w:r>
+        <w:t>………</w:t>
+      </w:r>
+      <w:r>
+        <w:t>…….. 6</w:t>
+      </w:r>
+    </w:p>
+    <w:p/>
+    <w:p>
+      <w:pPr>
+        <w:pStyle w:val="ListParagraph"/>
+        <w:ind w:left="400"/>
+      </w:pPr>
+    </w:p>
+    <w:p>
+      <w:pPr>
+        <w:pStyle w:val="ListParagraph"/>
+        <w:ind w:left="400"/>
+      </w:pPr>
+      <w:proofErr w:type="gramStart"/>
+      <w:r>
+        <w:t>References</w:t>
+      </w:r>
+      <w:r>
+        <w:t>……………………………………………………………</w:t>
+      </w:r>
+      <w:r>
+        <w:t>.</w:t>
+      </w:r>
+      <w:r>
+        <w:t>……………………………………</w:t>
+      </w:r>
+      <w:r>
+        <w:t>.</w:t>
+      </w:r>
+      <w:proofErr w:type="gramEnd"/>
+      <w:r>
+        <w:t>. 7</w:t>
+      </w:r>
+    </w:p>
+    <w:p/>
+    <w:p>
+      <w:r>
+        <w:t>Appendices</w:t>
+      </w:r>
+    </w:p>
+    <w:p>
+      <w:r>
+        <w:t xml:space="preserve">       NIMH Article</w:t>
+      </w:r>
+      <w:r>
+        <w:t>……………………………………………………………………………………………</w:t>
+      </w:r>
+      <w:r>
+        <w:t>.. A-1</w:t>
+      </w:r>
+    </w:p>
+    <w:p>
+      <w:r>
+        <w:t xml:space="preserve">       </w:t>
+      </w:r>
+      <w:proofErr w:type="gramStart"/>
+      <w:r>
+        <w:t xml:space="preserve">The Clinical Practice </w:t>
+      </w:r>
+      <w:proofErr w:type="spellStart"/>
+      <w:r>
+        <w:t>Guidline</w:t>
+      </w:r>
+      <w:proofErr w:type="spellEnd"/>
+      <w:r>
+        <w:t>………………</w:t>
+      </w:r>
+      <w:r>
+        <w:t>.</w:t>
+      </w:r>
+      <w:proofErr w:type="gramEnd"/>
+      <w:r>
+        <w:t>.</w:t>
+      </w:r>
+      <w:r>
+        <w:t>……………………………………………………</w:t>
+      </w:r>
+      <w:r>
+        <w:t xml:space="preserve"> B-1</w:t>
+      </w:r>
+    </w:p>
+    <w:p>
+      <w:r>
+        <w:t xml:space="preserve">       </w:t>
+      </w:r>
+      <w:r>
+        <w:t>User Documentation</w:t>
+      </w:r>
+      <w:r>
+        <w:t>………………………………</w:t>
+      </w:r>
+      <w:r>
+        <w:t>..</w:t>
+      </w:r>
+      <w:r>
+        <w:t>………………………………………………</w:t>
+      </w:r>
+      <w:r>
+        <w:t>... C-1</w:t>
+      </w:r>
+    </w:p>
+    <w:p>
+      <w:pPr>
+        <w:pStyle w:val="ListParagraph"/>
+        <w:ind w:left="400"/>
+      </w:pPr>
+    </w:p>
+    <w:p/>
+    <w:p/>
+    <w:p/>
+    <w:p>
+      <w:pPr>
+        <w:rPr>
+          <w:b/>
+        </w:rPr>
+      </w:pPr>
+    </w:p>
+    <w:p>
+      <w:pPr>
+        <w:rPr>
+          <w:b/>
+        </w:rPr>
+      </w:pPr>
+      <w:r>
+        <w:rPr>
+          <w:b/>
+        </w:rPr>
+        <w:t xml:space="preserve">1.0 </w:t>
+      </w:r>
+      <w:r>
+        <w:rPr>
+          <w:b/>
+        </w:rPr>
+        <w:t>Introduction</w:t>
+      </w:r>
+    </w:p>
+    <w:p>
+      <w:pPr>
+        <w:pStyle w:val="ListParagraph"/>
+        <w:ind w:left="400"/>
+        <w:rPr>
+          <w:b/>
+        </w:rPr>
+      </w:pPr>
+    </w:p>
+    <w:p>
+      <w:r>
+        <w:t>This game was designed to help students with a problem and a background with ASD.  We specifically tackled the older age group due to the motivation behind the original game design, as well as the marketability of such a product.  The game had certain task and requirements we had to fulfill, in which we did so.</w:t>
+      </w:r>
+    </w:p>
+    <w:p/>
+    <w:p>
+      <w:pPr>
+        <w:rPr>
+          <w:i/>
+        </w:rPr>
+      </w:pPr>
+      <w:r>
+        <w:rPr>
+          <w:i/>
+        </w:rPr>
+        <w:t>1.</w:t>
+      </w:r>
+      <w:r>
+        <w:rPr>
+          <w:i/>
+        </w:rPr>
+        <w:t xml:space="preserve">1 </w:t>
+      </w:r>
+      <w:r>
+        <w:rPr>
+          <w:i/>
+        </w:rPr>
+        <w:t>Motivation</w:t>
+      </w:r>
+    </w:p>
+    <w:p/>
+    <w:p>
+      <w:r>
+        <w:t>A major motivational factor for this game was team member Brandon Scott’s older sister.  At the beginning of the project everyone had to sit down and propose a game that they thought would help revolutionize the gaming industry, but that also helped with ASD.  With this hitting Brandon with a sense of reality, since he comes from a long line of family members with ASD, he hoped to propose a game that would help people more like his sister.</w:t>
+      </w:r>
+    </w:p>
+    <w:p/>
+    <w:p>
+      <w:r>
+        <w:t>When drafting up the proposal he knew he couldn’t go based solely off of just his sister, so he set out to have interviews with families like his own.  He interviews roughly three families that he knew had older children with Autism.  Each family said the same thing, that as their children got older, they had a harder time reacting to multiple things at once.  So then Brandon set out to design a game that he thought would help these students with these problems, as we as be fun and enjoyable for them.</w:t>
+      </w:r>
+    </w:p>
+    <w:p/>
+    <w:p>
+      <w:r>
+        <w:rPr>
+          <w:i/>
+        </w:rPr>
+        <w:t>1.2 Tasks</w:t>
+      </w:r>
+    </w:p>
+    <w:p/>
+    <w:p>
+      <w:r>
+        <w:t xml:space="preserve">At the beginning of the project each team was given a set of task that their game must have in-order to be adequately scored during the final release.  The tasks included: a prevalent combativeness to ASD, a game with a positive </w:t>
+      </w:r>
+      <w:r>
+        <w:t>reinforcement, customizability, and having a complete game.  All of this was done and done as the highest level of sophistication that the team could provide with the amount of time constraints given.</w:t>
+      </w:r>
+    </w:p>
+    <w:p/>
+    <w:p>
+      <w:pPr>
+        <w:pStyle w:val="ListParagraph"/>
+        <w:numPr>
+          <w:ilvl w:val="0"/>
+          <w:numId w:val="3"/>
+        </w:numPr>
+        <w:rPr>
+          <w:b/>
+        </w:rPr>
+      </w:pPr>
+      <w:r>
+        <w:rPr>
+          <w:b/>
+        </w:rPr>
+        <w:t>Objective</w:t>
+      </w:r>
     </w:p>
     <w:p>
       <w:pPr>
@@ -718,7 +1355,6 @@
         <w:rPr>
           <w:i/>
         </w:rPr>
-        <w:lastRenderedPageBreak/>
         <w:t>2.2 Constraints</w:t>
       </w:r>
     </w:p>
@@ -741,6 +1377,8 @@
       </w:r>
     </w:p>
     <w:p/>
+    <w:p/>
+    <w:p/>
     <w:p>
       <w:r>
         <w:rPr>
@@ -845,22 +1483,29 @@
     </w:p>
     <w:p>
       <w:r>
-        <w:t>To some ASD patients all of this could be a little overwhelming, so to combat that we made our game have a selection of multiple colors.  The user can change the color of the screen menus, as well as the color of their rocketship.  This will give the user a much more “at home” feeling while playing the game and may help to lighten the distractions a little bit, especially for someone just starting out or for someone with a severe case of ASD.</w:t>
-      </w:r>
-    </w:p>
-    <w:p/>
-    <w:p/>
-    <w:p>
-      <w:pPr>
-        <w:rPr>
-          <w:i/>
-        </w:rPr>
-      </w:pPr>
-      <w:r>
-        <w:rPr>
-          <w:i/>
-        </w:rPr>
-        <w:lastRenderedPageBreak/>
+        <w:t xml:space="preserve">To some ASD patients all of this could be a little overwhelming, so to combat that we made our game have a selection of multiple colors.  The user can change the color of the screen menus, as well as the color of their </w:t>
+      </w:r>
+      <w:proofErr w:type="spellStart"/>
+      <w:r>
+        <w:t>rocketship</w:t>
+      </w:r>
+      <w:proofErr w:type="spellEnd"/>
+      <w:r>
+        <w:t>.  This will give the user a much more “at home” feeling while playing the game and may help to lighten the distractions a little bit, especially for someone just starting out or for someone with a severe case of ASD.</w:t>
+      </w:r>
+    </w:p>
+    <w:p/>
+    <w:p/>
+    <w:p>
+      <w:pPr>
+        <w:rPr>
+          <w:i/>
+        </w:rPr>
+      </w:pPr>
+      <w:r>
+        <w:rPr>
+          <w:i/>
+        </w:rPr>
         <w:t>3.2 Benefits</w:t>
       </w:r>
     </w:p>
@@ -888,7 +1533,15 @@
     <w:p/>
     <w:p>
       <w:r>
-        <w:t>The other great underlying benefit of this game is simple the gameplay itself.  The user gets to enjoy their own music while playing an enjoying game.  This is a key concept we like to push forth because not many therapeutic games are enjoyable.  They become tedious and less and less unfulfilling.  However, with The Great Audio Race, the user never feels that way.</w:t>
+        <w:t xml:space="preserve">The other great underlying benefit of this game is simple the gameplay itself.  The user gets to enjoy </w:t>
+      </w:r>
+      <w:proofErr w:type="gramStart"/>
+      <w:r>
+        <w:t>their own</w:t>
+      </w:r>
+      <w:proofErr w:type="gramEnd"/>
+      <w:r>
+        <w:t xml:space="preserve"> music while playing an enjoying game.  This is a key concept we like to push forth because not many therapeutic games are enjoyable.  They become tedious and less and less unfulfilling.  However, with The Great Audio Race, the user never feels that way.</w:t>
       </w:r>
     </w:p>
     <w:p/>
@@ -960,7 +1613,15 @@
     <w:p/>
     <w:p>
       <w:r>
-        <w:t xml:space="preserve">This is therapeutic because of the reaction to multiple stimuli that the user has to perform.  In interviewing families, Brandon was able to find out that the hardest struggle for the parents was to have their son or daughter respond to multiple things at once.  For example being able to listen to directions while also doing a task at hand.  </w:t>
+        <w:t xml:space="preserve">This is therapeutic because of the reaction to multiple stimuli that the user has to perform.  In interviewing families, Brandon was able to find out that the hardest struggle for the parents was to have their son or </w:t>
+      </w:r>
+      <w:proofErr w:type="gramStart"/>
+      <w:r>
+        <w:t>daughter respond</w:t>
+      </w:r>
+      <w:proofErr w:type="gramEnd"/>
+      <w:r>
+        <w:t xml:space="preserve"> to multiple things at once.  For example being able to listen to directions while also doing a task at hand.  </w:t>
       </w:r>
       <w:r>
         <w:t xml:space="preserve">This can become quite a problem for families, especially in situations in which time management and multitasking is a key aspect of their daily lives.  </w:t>
@@ -983,7 +1644,6 @@
         <w:rPr>
           <w:i/>
         </w:rPr>
-        <w:lastRenderedPageBreak/>
         <w:t>4.2 Customizability</w:t>
       </w:r>
     </w:p>
@@ -1034,7 +1694,15 @@
     <w:p/>
     <w:p>
       <w:r>
-        <w:t>The positive reinforcement system within the game is the score they receive as they play.  As the player progresses through the song they will receive points for how far they have gotten into the game and can earn more points by collecting coins.  There is no flashy images that reward the user because teenage students don’t like those types of things.  When dealing with people who have ASD that are teenagers you have to understand where they come from.  In an interview with one student who has mild ASD and is eighteen he stated, “I just want to feel like everyone else, I don’t need to be babied, I just need extra time to understand.”  So that’s why this game doesn’t produce flashy images with a victory.  This game targets teenagers and teenagers are just trying to fit in.</w:t>
+        <w:t xml:space="preserve">The positive reinforcement system within the game is the score they receive as they play.  As the player progresses through the song they will receive points for how far they have gotten into the game and can earn more points by collecting coins.  There </w:t>
+      </w:r>
+      <w:proofErr w:type="gramStart"/>
+      <w:r>
+        <w:t>is</w:t>
+      </w:r>
+      <w:proofErr w:type="gramEnd"/>
+      <w:r>
+        <w:t xml:space="preserve"> no flashy images that reward the user because teenage students don’t like those types of things.  When dealing with people who have ASD that are teenagers you have to understand where they come from.  In an interview with one student who has mild ASD and is eighteen he stated, “I just want to feel like everyone else, I don’t need to be babied, I just need extra time to understand.”  So that’s why this game doesn’t produce flashy images with a victory.  This game targets teenagers and teenagers are just trying to fit in.</w:t>
       </w:r>
     </w:p>
     <w:p/>
@@ -1060,7 +1728,15 @@
     </w:p>
     <w:p>
       <w:r>
-        <w:t>The obviously most crucial criteria for the game was the game being complete by the drop-dead date of December 11</w:t>
+        <w:t xml:space="preserve">The obviously most crucial criteria for the game </w:t>
+      </w:r>
+      <w:proofErr w:type="gramStart"/>
+      <w:r>
+        <w:t>was</w:t>
+      </w:r>
+      <w:proofErr w:type="gramEnd"/>
+      <w:r>
+        <w:t xml:space="preserve"> the game being complete by the drop-dead date of December 11</w:t>
       </w:r>
       <w:r>
         <w:rPr>
@@ -1089,7 +1765,6 @@
         <w:rPr>
           <w:b/>
         </w:rPr>
-        <w:lastRenderedPageBreak/>
         <w:t>Major Design Decisions</w:t>
       </w:r>
     </w:p>
@@ -1102,7 +1777,15 @@
     </w:p>
     <w:p>
       <w:r>
-        <w:t>Meeting the criteria of designing a therapeutic game for people afflicted with ASD was a major drive in making our game. The game design was based solely on the idea of customization. Customization is an important element in treating ASD, because having a variety of options appeals to a wide audience of autistic people with different problems.  Not only can the player customize the rocket ship, but the whole map is customizable depending on the song selection.</w:t>
+        <w:t xml:space="preserve">Meeting the criteria of designing a therapeutic game for people afflicted with ASD was a major drive in making our game. The game design was based solely on the idea of customization. Customization is an important element in treating ASD, because having a variety of options appeals to a wide audience of autistic people with different problems.  Not only can the player customize the rocket ship, </w:t>
+      </w:r>
+      <w:proofErr w:type="gramStart"/>
+      <w:r>
+        <w:t>but</w:t>
+      </w:r>
+      <w:proofErr w:type="gramEnd"/>
+      <w:r>
+        <w:t xml:space="preserve"> the whole map is customizable depending on the song selection.</w:t>
       </w:r>
     </w:p>
     <w:p/>
@@ -1180,12 +1863,182 @@
     <w:p/>
     <w:p>
       <w:r>
-        <w:t>The Great Audio Race was made in a very limited time, so of course there were some details that could have been further developed with more time. The graphics might not have been as great as we wanted. With more time, the game could have been fully polished to look outstanding. There was also a faulty collision detection. Sometimes the collisions were a little buggy. A majority of our project dealt with figuring out the main algorithm for developing a map based on  a song, so much of our time was taken up from this. Once this was developed, there was not as much time as would have been desired to make a game without drawbacks.</w:t>
-      </w:r>
+        <w:t xml:space="preserve">The Great Audio Race was made in a very limited time, so of course there were some details that could have been further developed with more time. The graphics might not have been as great as we wanted. With more time, the game could have been fully polished to look outstanding. There was also </w:t>
+      </w:r>
+      <w:proofErr w:type="gramStart"/>
+      <w:r>
+        <w:t>a faulty</w:t>
+      </w:r>
+      <w:proofErr w:type="gramEnd"/>
+      <w:r>
+        <w:t xml:space="preserve"> collision detection. Sometimes the collisions were a little buggy. A majority of our project dealt with figuring out the main algorithm for developing a map based </w:t>
+      </w:r>
+      <w:proofErr w:type="gramStart"/>
+      <w:r>
+        <w:t>on  a</w:t>
+      </w:r>
+      <w:proofErr w:type="gramEnd"/>
+      <w:r>
+        <w:t xml:space="preserve"> song, so much of our time was taken up from this. Once this was developed, there was not as much time as would have been desired to make a game without drawbacks.</w:t>
+      </w:r>
+      <w:r>
+        <w:t xml:space="preserve"> </w:t>
+      </w:r>
+    </w:p>
+    <w:p/>
+    <w:p/>
+    <w:p/>
+    <w:p/>
+    <w:p>
+      <w:pPr>
+        <w:rPr>
+          <w:b/>
+        </w:rPr>
+      </w:pPr>
+      <w:r>
+        <w:rPr>
+          <w:b/>
+        </w:rPr>
+        <w:t>7.</w:t>
+      </w:r>
+      <w:r>
+        <w:rPr>
+          <w:b/>
+        </w:rPr>
+        <w:t xml:space="preserve">0 </w:t>
+      </w:r>
+      <w:r>
+        <w:rPr>
+          <w:b/>
+        </w:rPr>
+        <w:t>Testing</w:t>
+      </w:r>
+    </w:p>
+    <w:p/>
+    <w:p>
+      <w:r>
+        <w:t>Testing for The Great Audio Race was probably the most difficult aspe</w:t>
+      </w:r>
+      <w:r>
+        <w:t>ct of creating the game.  The most difficult aspect was having the program understand the change in the amplitude.  The team did a top to bottom method with having the overhead code pre-written, then the team split up the duties of making the smaller modules for each part; the most daunting of those being the method that recognized the music.  The team would test this by having a block a</w:t>
+      </w:r>
+      <w:r>
+        <w:t>ppear each time.  The other testing aspect that took up the most time was collision detection on the right side.  The game would move much slower than the actually objects would causing the right hand side of the map to crash.  The team would test this by slightly editing the code then going through and playing the game.  Despite all of this, the game was still successfully finished on time and all aspect of the game work correctly.</w:t>
+      </w:r>
+    </w:p>
+    <w:p/>
+    <w:p/>
+    <w:p/>
+    <w:p/>
+    <w:p/>
+    <w:p/>
+    <w:p/>
+    <w:p/>
+    <w:p/>
+    <w:p/>
+    <w:p/>
+    <w:p/>
+    <w:p/>
+    <w:p/>
+    <w:p/>
+    <w:p/>
+    <w:p/>
+    <w:p/>
+    <w:p/>
+    <w:p/>
+    <w:p/>
+    <w:p/>
+    <w:p/>
+    <w:p/>
+    <w:p/>
+    <w:p/>
+    <w:p/>
+    <w:p/>
+    <w:p/>
+    <w:p>
       <w:bookmarkStart w:id="0" w:name="_GoBack"/>
       <w:bookmarkEnd w:id="0"/>
-      <w:r>
-        <w:t xml:space="preserve"> </w:t>
+    </w:p>
+    <w:p/>
+    <w:p>
+      <w:pPr>
+        <w:jc w:val="center"/>
+        <w:rPr>
+          <w:b/>
+        </w:rPr>
+      </w:pPr>
+      <w:r>
+        <w:rPr>
+          <w:b/>
+        </w:rPr>
+        <w:t>References</w:t>
+      </w:r>
+    </w:p>
+    <w:p>
+      <w:pPr>
+        <w:rPr>
+          <w:b/>
+        </w:rPr>
+      </w:pPr>
+    </w:p>
+    <w:p>
+      <w:r>
+        <w:rPr>
+          <w:rFonts w:ascii="Arial" w:hAnsi="Arial" w:cs="Arial"/>
+        </w:rPr>
+        <w:t>(</w:t>
+      </w:r>
+      <w:r>
+        <w:rPr>
+          <w:rFonts w:ascii="Arial" w:hAnsi="Arial" w:cs="Arial"/>
+        </w:rPr>
+        <w:t xml:space="preserve">N. </w:t>
+      </w:r>
+      <w:proofErr w:type="spellStart"/>
+      <w:r>
+        <w:rPr>
+          <w:rFonts w:ascii="Arial" w:hAnsi="Arial" w:cs="Arial"/>
+        </w:rPr>
+        <w:t>Berlincourt</w:t>
+      </w:r>
+      <w:proofErr w:type="spellEnd"/>
+      <w:r>
+        <w:rPr>
+          <w:rFonts w:ascii="Arial" w:hAnsi="Arial" w:cs="Arial"/>
+        </w:rPr>
+        <w:t>,</w:t>
+      </w:r>
+      <w:r>
+        <w:rPr>
+          <w:rFonts w:ascii="Arial" w:hAnsi="Arial" w:cs="Arial"/>
+        </w:rPr>
+        <w:t xml:space="preserve"> personal communication</w:t>
+      </w:r>
+      <w:r>
+        <w:rPr>
+          <w:rFonts w:ascii="Arial" w:hAnsi="Arial" w:cs="Arial"/>
+        </w:rPr>
+        <w:t xml:space="preserve">, </w:t>
+      </w:r>
+      <w:proofErr w:type="gramStart"/>
+      <w:r>
+        <w:rPr>
+          <w:rFonts w:ascii="Arial" w:hAnsi="Arial" w:cs="Arial"/>
+        </w:rPr>
+        <w:t>September,</w:t>
+      </w:r>
+      <w:proofErr w:type="gramEnd"/>
+      <w:r>
+        <w:rPr>
+          <w:rFonts w:ascii="Arial" w:hAnsi="Arial" w:cs="Arial"/>
+        </w:rPr>
+        <w:t xml:space="preserve"> 2011</w:t>
+      </w:r>
+      <w:r>
+        <w:rPr>
+          <w:rFonts w:ascii="Arial" w:hAnsi="Arial" w:cs="Arial"/>
+        </w:rPr>
+        <w:t>)</w:t>
       </w:r>
     </w:p>
     <w:sectPr>
@@ -1426,11 +2279,127 @@
       </w:rPr>
     </w:lvl>
   </w:abstractNum>
+  <w:abstractNum w:abstractNumId="2">
+    <w:nsid w:val="765E37C2"/>
+    <w:multiLevelType w:val="multilevel"/>
+    <w:tmpl w:val="9F12E322"/>
+    <w:lvl w:ilvl="0">
+      <w:start w:val="2"/>
+      <w:numFmt w:val="decimal"/>
+      <w:lvlText w:val="%1.0"/>
+      <w:lvlJc w:val="left"/>
+      <w:pPr>
+        <w:ind w:left="360" w:hanging="360"/>
+      </w:pPr>
+      <w:rPr>
+        <w:rFonts w:hint="default"/>
+      </w:rPr>
+    </w:lvl>
+    <w:lvl w:ilvl="1">
+      <w:start w:val="1"/>
+      <w:numFmt w:val="decimal"/>
+      <w:lvlText w:val="%1.%2"/>
+      <w:lvlJc w:val="left"/>
+      <w:pPr>
+        <w:ind w:left="1080" w:hanging="360"/>
+      </w:pPr>
+      <w:rPr>
+        <w:rFonts w:hint="default"/>
+      </w:rPr>
+    </w:lvl>
+    <w:lvl w:ilvl="2">
+      <w:start w:val="1"/>
+      <w:numFmt w:val="decimal"/>
+      <w:lvlText w:val="%1.%2.%3"/>
+      <w:lvlJc w:val="left"/>
+      <w:pPr>
+        <w:ind w:left="2160" w:hanging="720"/>
+      </w:pPr>
+      <w:rPr>
+        <w:rFonts w:hint="default"/>
+      </w:rPr>
+    </w:lvl>
+    <w:lvl w:ilvl="3">
+      <w:start w:val="1"/>
+      <w:numFmt w:val="decimal"/>
+      <w:lvlText w:val="%1.%2.%3.%4"/>
+      <w:lvlJc w:val="left"/>
+      <w:pPr>
+        <w:ind w:left="3240" w:hanging="1080"/>
+      </w:pPr>
+      <w:rPr>
+        <w:rFonts w:hint="default"/>
+      </w:rPr>
+    </w:lvl>
+    <w:lvl w:ilvl="4">
+      <w:start w:val="1"/>
+      <w:numFmt w:val="decimal"/>
+      <w:lvlText w:val="%1.%2.%3.%4.%5"/>
+      <w:lvlJc w:val="left"/>
+      <w:pPr>
+        <w:ind w:left="3960" w:hanging="1080"/>
+      </w:pPr>
+      <w:rPr>
+        <w:rFonts w:hint="default"/>
+      </w:rPr>
+    </w:lvl>
+    <w:lvl w:ilvl="5">
+      <w:start w:val="1"/>
+      <w:numFmt w:val="decimal"/>
+      <w:lvlText w:val="%1.%2.%3.%4.%5.%6"/>
+      <w:lvlJc w:val="left"/>
+      <w:pPr>
+        <w:ind w:left="5040" w:hanging="1440"/>
+      </w:pPr>
+      <w:rPr>
+        <w:rFonts w:hint="default"/>
+      </w:rPr>
+    </w:lvl>
+    <w:lvl w:ilvl="6">
+      <w:start w:val="1"/>
+      <w:numFmt w:val="decimal"/>
+      <w:lvlText w:val="%1.%2.%3.%4.%5.%6.%7"/>
+      <w:lvlJc w:val="left"/>
+      <w:pPr>
+        <w:ind w:left="5760" w:hanging="1440"/>
+      </w:pPr>
+      <w:rPr>
+        <w:rFonts w:hint="default"/>
+      </w:rPr>
+    </w:lvl>
+    <w:lvl w:ilvl="7">
+      <w:start w:val="1"/>
+      <w:numFmt w:val="decimal"/>
+      <w:lvlText w:val="%1.%2.%3.%4.%5.%6.%7.%8"/>
+      <w:lvlJc w:val="left"/>
+      <w:pPr>
+        <w:ind w:left="6840" w:hanging="1800"/>
+      </w:pPr>
+      <w:rPr>
+        <w:rFonts w:hint="default"/>
+      </w:rPr>
+    </w:lvl>
+    <w:lvl w:ilvl="8">
+      <w:start w:val="1"/>
+      <w:numFmt w:val="decimal"/>
+      <w:lvlText w:val="%1.%2.%3.%4.%5.%6.%7.%8.%9"/>
+      <w:lvlJc w:val="left"/>
+      <w:pPr>
+        <w:ind w:left="7560" w:hanging="1800"/>
+      </w:pPr>
+      <w:rPr>
+        <w:rFonts w:hint="default"/>
+      </w:rPr>
+    </w:lvl>
+  </w:abstractNum>
   <w:num w:numId="1">
     <w:abstractNumId w:val="1"/>
   </w:num>
   <w:num w:numId="2">
     <w:abstractNumId w:val="0"/>
+  </w:num>
+  <w:num w:numId="3">
+    <w:abstractNumId w:val="2"/>
   </w:num>
 </w:numbering>
 </file>

</xml_diff>